<commit_message>
update erd, public link erd
</commit_message>
<xml_diff>
--- a/DBMSE01_Group6_2.docx
+++ b/DBMSE01_Group6_2.docx
@@ -444,12 +444,6 @@
             <w:insideH w:val="single" w:color="000000" w:sz="4" w:space="0"/>
             <w:insideV w:val="single" w:color="000000" w:sz="4" w:space="0"/>
           </w:tblBorders>
-          <w:tblCellMar>
-            <w:top w:w="0" w:type="dxa"/>
-            <w:left w:w="108" w:type="dxa"/>
-            <w:bottom w:w="0" w:type="dxa"/>
-            <w:right w:w="108" w:type="dxa"/>
-          </w:tblCellMar>
         </w:tblPrEx>
         <w:tc>
           <w:p>
@@ -6012,7 +6006,7 @@
           </mc:Choice>
           <mc:Fallback>
             <w:pict>
-              <v:rect id="_x0000_s1026" o:spid="_x0000_s1026" o:spt="1" style="height:62.85pt;width:190.35pt;" fillcolor="#FFFFFF" filled="t" stroked="t" coordsize="21600,21600" o:gfxdata="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">
+              <v:rect id="_x0000_s1026" o:spid="_x0000_s1026" o:spt="1" style="height:62.85pt;width:190.35pt;" fillcolor="#FFFFFF" filled="t" stroked="t" coordsize="21600,21600" o:gfxdata="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">
                 <v:fill on="t" focussize="0,0"/>
                 <v:stroke color="#000000" miterlimit="8" joinstyle="miter" startarrowwidth="narrow" startarrowlength="short" endarrowwidth="narrow" endarrowlength="short"/>
                 <v:imagedata o:title=""/>
@@ -6433,6 +6427,7 @@
     <w:p>
       <w:pPr>
         <w:numPr>
+          <w:ilvl w:val="0"/>
           <w:numId w:val="0"/>
         </w:numPr>
         <w:pBdr>
@@ -6811,7 +6806,7 @@
           </mc:Choice>
           <mc:Fallback>
             <w:pict>
-              <v:rect id="_x0000_s1026" o:spid="_x0000_s1026" o:spt="1" style="height:60.95pt;width:154.35pt;" fillcolor="#FFFFFF" filled="t" stroked="t" coordsize="21600,21600" o:gfxdata="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">
+              <v:rect id="_x0000_s1026" o:spid="_x0000_s1026" o:spt="1" style="height:60.95pt;width:154.35pt;" fillcolor="#FFFFFF" filled="t" stroked="t" coordsize="21600,21600" o:gfxdata="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">
                 <v:fill on="t" focussize="0,0"/>
                 <v:stroke color="#000000" miterlimit="8" joinstyle="miter" startarrowwidth="narrow" startarrowlength="short" endarrowwidth="narrow" endarrowlength="short"/>
                 <v:imagedata o:title=""/>
@@ -7512,7 +7507,7 @@
           </mc:Choice>
           <mc:Fallback>
             <w:pict>
-              <v:rect id="_x0000_s1026" o:spid="_x0000_s1026" o:spt="1" style="height:57.4pt;width:111.15pt;" fillcolor="#FFFFFF" filled="t" stroked="t" coordsize="21600,21600" o:gfxdata="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">
+              <v:rect id="_x0000_s1026" o:spid="_x0000_s1026" o:spt="1" style="height:57.4pt;width:111.15pt;" fillcolor="#FFFFFF" filled="t" stroked="t" coordsize="21600,21600" o:gfxdata="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">
                 <v:fill on="t" focussize="0,0"/>
                 <v:stroke color="#000000" miterlimit="8" joinstyle="miter" startarrowwidth="narrow" startarrowlength="short" endarrowwidth="narrow" endarrowlength="short"/>
                 <v:imagedata o:title=""/>
@@ -7784,7 +7779,7 @@
           </mc:Choice>
           <mc:Fallback>
             <w:pict>
-              <v:rect id="_x0000_s1026" o:spid="_x0000_s1026" o:spt="1" style="height:51.4pt;width:111.15pt;" fillcolor="#FFFFFF" filled="t" stroked="t" coordsize="21600,21600" o:gfxdata="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">
+              <v:rect id="_x0000_s1026" o:spid="_x0000_s1026" o:spt="1" style="height:51.4pt;width:111.15pt;" fillcolor="#FFFFFF" filled="t" stroked="t" coordsize="21600,21600" o:gfxdata="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">
                 <v:fill on="t" focussize="0,0"/>
                 <v:stroke color="#000000" miterlimit="8" joinstyle="miter" startarrowwidth="narrow" startarrowlength="short" endarrowwidth="narrow" endarrowlength="short"/>
                 <v:imagedata o:title=""/>
@@ -8474,7 +8469,30 @@
       </w:r>
     </w:p>
     <w:p/>
-    <w:p/>
+    <w:p>
+      <w:pPr>
+        <w:rPr>
+          <w:rFonts w:hint="default"/>
+          <w:lang w:val="en-US"/>
+        </w:rPr>
+      </w:pPr>
+      <w:r>
+        <w:rPr>
+          <w:rFonts w:hint="default"/>
+          <w:lang w:val="vi-VN"/>
+        </w:rPr>
+        <w:t xml:space="preserve">Sharp </w:t>
+      </w:r>
+      <w:r>
+        <w:rPr>
+          <w:rFonts w:hint="default"/>
+          <w:lang w:val="en-US"/>
+        </w:rPr>
+        <w:t xml:space="preserve">image: </w:t>
+      </w:r>
+      <w:bookmarkStart w:id="18" w:name="_GoBack"/>
+      <w:bookmarkEnd w:id="18"/>
+    </w:p>
     <w:p>
       <w:pPr>
         <w:pStyle w:val="3"/>
@@ -8543,7 +8561,9 @@
         </w:tblBorders>
         <w:tblLayout w:type="autofit"/>
         <w:tblCellMar>
+          <w:top w:w="0" w:type="dxa"/>
           <w:left w:w="108" w:type="dxa"/>
+          <w:bottom w:w="0" w:type="dxa"/>
           <w:right w:w="108" w:type="dxa"/>
         </w:tblCellMar>
       </w:tblPr>
@@ -8563,7 +8583,9 @@
             <w:insideV w:val="single" w:color="auto" w:sz="4" w:space="0"/>
           </w:tblBorders>
           <w:tblCellMar>
+            <w:top w:w="0" w:type="dxa"/>
             <w:left w:w="108" w:type="dxa"/>
+            <w:bottom w:w="0" w:type="dxa"/>
             <w:right w:w="108" w:type="dxa"/>
           </w:tblCellMar>
         </w:tblPrEx>
@@ -8631,8 +8653,6 @@
               </w:rPr>
               <w:t>Constraint</w:t>
             </w:r>
-            <w:bookmarkStart w:id="18" w:name="_GoBack"/>
-            <w:bookmarkEnd w:id="18"/>
           </w:p>
         </w:tc>
       </w:tr>
@@ -8647,7 +8667,9 @@
             <w:insideV w:val="single" w:color="auto" w:sz="4" w:space="0"/>
           </w:tblBorders>
           <w:tblCellMar>
+            <w:top w:w="0" w:type="dxa"/>
             <w:left w:w="108" w:type="dxa"/>
+            <w:bottom w:w="0" w:type="dxa"/>
             <w:right w:w="108" w:type="dxa"/>
           </w:tblCellMar>
         </w:tblPrEx>
@@ -8699,7 +8721,9 @@
             <w:insideV w:val="single" w:color="auto" w:sz="4" w:space="0"/>
           </w:tblBorders>
           <w:tblCellMar>
+            <w:top w:w="0" w:type="dxa"/>
             <w:left w:w="108" w:type="dxa"/>
+            <w:bottom w:w="0" w:type="dxa"/>
             <w:right w:w="108" w:type="dxa"/>
           </w:tblCellMar>
         </w:tblPrEx>
@@ -8751,7 +8775,9 @@
             <w:insideV w:val="single" w:color="auto" w:sz="4" w:space="0"/>
           </w:tblBorders>
           <w:tblCellMar>
+            <w:top w:w="0" w:type="dxa"/>
             <w:left w:w="108" w:type="dxa"/>
+            <w:bottom w:w="0" w:type="dxa"/>
             <w:right w:w="108" w:type="dxa"/>
           </w:tblCellMar>
         </w:tblPrEx>
@@ -8803,7 +8829,9 @@
             <w:insideV w:val="single" w:color="auto" w:sz="4" w:space="0"/>
           </w:tblBorders>
           <w:tblCellMar>
+            <w:top w:w="0" w:type="dxa"/>
             <w:left w:w="108" w:type="dxa"/>
+            <w:bottom w:w="0" w:type="dxa"/>
             <w:right w:w="108" w:type="dxa"/>
           </w:tblCellMar>
         </w:tblPrEx>
@@ -8855,7 +8883,9 @@
             <w:insideV w:val="single" w:color="auto" w:sz="4" w:space="0"/>
           </w:tblBorders>
           <w:tblCellMar>
+            <w:top w:w="0" w:type="dxa"/>
             <w:left w:w="108" w:type="dxa"/>
+            <w:bottom w:w="0" w:type="dxa"/>
             <w:right w:w="108" w:type="dxa"/>
           </w:tblCellMar>
         </w:tblPrEx>
@@ -8907,7 +8937,9 @@
             <w:insideV w:val="single" w:color="auto" w:sz="4" w:space="0"/>
           </w:tblBorders>
           <w:tblCellMar>
+            <w:top w:w="0" w:type="dxa"/>
             <w:left w:w="108" w:type="dxa"/>
+            <w:bottom w:w="0" w:type="dxa"/>
             <w:right w:w="108" w:type="dxa"/>
           </w:tblCellMar>
         </w:tblPrEx>
@@ -8959,7 +8991,9 @@
             <w:insideV w:val="single" w:color="auto" w:sz="4" w:space="0"/>
           </w:tblBorders>
           <w:tblCellMar>
+            <w:top w:w="0" w:type="dxa"/>
             <w:left w:w="108" w:type="dxa"/>
+            <w:bottom w:w="0" w:type="dxa"/>
             <w:right w:w="108" w:type="dxa"/>
           </w:tblCellMar>
         </w:tblPrEx>
@@ -10221,7 +10255,7 @@
   <w:docDefaults>
     <w:rPrDefault>
       <w:rPr>
-        <w:rFonts w:asciiTheme="minorHAnsi" w:hAnsiTheme="minorHAnsi" w:eastAsiaTheme="minorEastAsia" w:cstheme="minorBidi"/>
+        <w:rFonts w:ascii="Times New Roman" w:hAnsi="Times New Roman" w:eastAsia="SimSun" w:cs="Times New Roman"/>
       </w:rPr>
     </w:rPrDefault>
     <w:pPrDefault/>
@@ -10246,9 +10280,9 @@
     <w:lsdException w:unhideWhenUsed="0" w:uiPriority="0" w:semiHidden="0" w:name="index 7"/>
     <w:lsdException w:unhideWhenUsed="0" w:uiPriority="0" w:semiHidden="0" w:name="index 8"/>
     <w:lsdException w:unhideWhenUsed="0" w:uiPriority="0" w:semiHidden="0" w:name="index 9"/>
-    <w:lsdException w:uiPriority="39" w:semiHidden="0" w:name="toc 1"/>
-    <w:lsdException w:uiPriority="39" w:semiHidden="0" w:name="toc 2"/>
-    <w:lsdException w:uiPriority="39" w:semiHidden="0" w:name="toc 3"/>
+    <w:lsdException w:qFormat="1" w:uiPriority="39" w:semiHidden="0" w:name="toc 1"/>
+    <w:lsdException w:qFormat="1" w:uiPriority="39" w:semiHidden="0" w:name="toc 2"/>
+    <w:lsdException w:qFormat="1" w:uiPriority="39" w:semiHidden="0" w:name="toc 3"/>
     <w:lsdException w:unhideWhenUsed="0" w:uiPriority="0" w:semiHidden="0" w:name="toc 4"/>
     <w:lsdException w:unhideWhenUsed="0" w:uiPriority="0" w:semiHidden="0" w:name="toc 5"/>
     <w:lsdException w:unhideWhenUsed="0" w:uiPriority="0" w:semiHidden="0" w:name="toc 6"/>
@@ -10258,8 +10292,8 @@
     <w:lsdException w:unhideWhenUsed="0" w:uiPriority="0" w:semiHidden="0" w:name="Normal Indent"/>
     <w:lsdException w:unhideWhenUsed="0" w:uiPriority="0" w:semiHidden="0" w:name="footnote text"/>
     <w:lsdException w:unhideWhenUsed="0" w:uiPriority="0" w:semiHidden="0" w:name="annotation text"/>
-    <w:lsdException w:uiPriority="99" w:semiHidden="0" w:name="header"/>
-    <w:lsdException w:uiPriority="99" w:semiHidden="0" w:name="footer"/>
+    <w:lsdException w:qFormat="1" w:uiPriority="99" w:semiHidden="0" w:name="header"/>
+    <w:lsdException w:qFormat="1" w:uiPriority="99" w:semiHidden="0" w:name="footer"/>
     <w:lsdException w:unhideWhenUsed="0" w:uiPriority="0" w:semiHidden="0" w:name="index heading"/>
     <w:lsdException w:qFormat="1" w:uiPriority="0" w:name="caption"/>
     <w:lsdException w:unhideWhenUsed="0" w:uiPriority="0" w:semiHidden="0" w:name="table of figures"/>
@@ -10301,7 +10335,7 @@
     <w:lsdException w:unhideWhenUsed="0" w:uiPriority="0" w:semiHidden="0" w:name="List Continue 4"/>
     <w:lsdException w:unhideWhenUsed="0" w:uiPriority="0" w:semiHidden="0" w:name="List Continue 5"/>
     <w:lsdException w:unhideWhenUsed="0" w:uiPriority="0" w:semiHidden="0" w:name="Message Header"/>
-    <w:lsdException w:unhideWhenUsed="0" w:uiPriority="0" w:semiHidden="0" w:name="Subtitle"/>
+    <w:lsdException w:qFormat="1" w:unhideWhenUsed="0" w:uiPriority="0" w:semiHidden="0" w:name="Subtitle"/>
     <w:lsdException w:unhideWhenUsed="0" w:uiPriority="0" w:semiHidden="0" w:name="Salutation"/>
     <w:lsdException w:unhideWhenUsed="0" w:uiPriority="0" w:semiHidden="0" w:name="Date"/>
     <w:lsdException w:unhideWhenUsed="0" w:uiPriority="0" w:semiHidden="0" w:name="Body Text First Indent"/>
@@ -10486,6 +10520,7 @@
       <w:spacing w:after="160" w:line="259" w:lineRule="auto"/>
     </w:pPr>
     <w:rPr>
+      <w:rFonts w:asciiTheme="minorHAnsi" w:hAnsiTheme="minorHAnsi" w:eastAsiaTheme="minorEastAsia" w:cstheme="minorBidi"/>
       <w:sz w:val="28"/>
       <w:szCs w:val="28"/>
       <w:lang w:val="en-US"/>
@@ -10647,6 +10682,7 @@
     <w:basedOn w:val="1"/>
     <w:link w:val="32"/>
     <w:unhideWhenUsed/>
+    <w:qFormat/>
     <w:uiPriority w:val="99"/>
     <w:pPr>
       <w:tabs>
@@ -10661,6 +10697,7 @@
     <w:basedOn w:val="1"/>
     <w:link w:val="31"/>
     <w:unhideWhenUsed/>
+    <w:qFormat/>
     <w:uiPriority w:val="99"/>
     <w:pPr>
       <w:tabs>
@@ -10691,6 +10728,7 @@
     <w:basedOn w:val="1"/>
     <w:next w:val="1"/>
     <w:link w:val="26"/>
+    <w:qFormat/>
     <w:uiPriority w:val="0"/>
     <w:rPr>
       <w:color w:val="5A5A5A"/>
@@ -10717,6 +10755,7 @@
   </w:style>
   <w:style w:type="table" w:customStyle="1" w:styleId="15">
     <w:name w:val="Table Normal1"/>
+    <w:qFormat/>
     <w:uiPriority w:val="0"/>
   </w:style>
   <w:style w:type="paragraph" w:styleId="16">
@@ -10741,6 +10780,7 @@
     <w:basedOn w:val="1"/>
     <w:next w:val="1"/>
     <w:unhideWhenUsed/>
+    <w:qFormat/>
     <w:uiPriority w:val="39"/>
     <w:pPr>
       <w:spacing w:after="100"/>
@@ -10751,6 +10791,7 @@
     <w:basedOn w:val="1"/>
     <w:next w:val="1"/>
     <w:unhideWhenUsed/>
+    <w:qFormat/>
     <w:uiPriority w:val="39"/>
     <w:pPr>
       <w:tabs>
@@ -10766,6 +10807,7 @@
     <w:basedOn w:val="1"/>
     <w:next w:val="1"/>
     <w:unhideWhenUsed/>
+    <w:qFormat/>
     <w:uiPriority w:val="39"/>
     <w:pPr>
       <w:tabs>
@@ -10785,6 +10827,7 @@
       <w:spacing w:after="0" w:line="240" w:lineRule="auto"/>
     </w:pPr>
     <w:rPr>
+      <w:rFonts w:asciiTheme="minorHAnsi" w:hAnsiTheme="minorHAnsi" w:eastAsiaTheme="minorEastAsia" w:cstheme="minorBidi"/>
       <w:sz w:val="28"/>
       <w:szCs w:val="28"/>
       <w:lang w:val="en-US" w:eastAsia="en-US"/>
@@ -10816,6 +10859,7 @@
     <w:name w:val="Heading 1 Char"/>
     <w:basedOn w:val="8"/>
     <w:link w:val="2"/>
+    <w:qFormat/>
     <w:uiPriority w:val="9"/>
     <w:rPr>
       <w:rFonts w:ascii="Times New Roman" w:hAnsi="Times New Roman" w:eastAsiaTheme="majorEastAsia" w:cstheme="majorBidi"/>
@@ -10842,6 +10886,7 @@
     <w:name w:val="Heading 2 Char"/>
     <w:basedOn w:val="8"/>
     <w:link w:val="3"/>
+    <w:qFormat/>
     <w:uiPriority w:val="9"/>
     <w:rPr>
       <w:rFonts w:ascii="Times New Roman" w:hAnsi="Times New Roman" w:eastAsiaTheme="majorEastAsia" w:cstheme="majorBidi"/>
@@ -10854,6 +10899,7 @@
     <w:name w:val="Subtitle Char"/>
     <w:basedOn w:val="8"/>
     <w:link w:val="13"/>
+    <w:qFormat/>
     <w:uiPriority w:val="11"/>
     <w:rPr>
       <w:rFonts w:ascii="Times New Roman" w:hAnsi="Times New Roman"/>
@@ -10893,6 +10939,7 @@
     <w:name w:val="Subheading Char"/>
     <w:basedOn w:val="8"/>
     <w:link w:val="27"/>
+    <w:qFormat/>
     <w:uiPriority w:val="0"/>
     <w:rPr>
       <w:rFonts w:ascii="Times New Roman" w:hAnsi="Times New Roman" w:cs="Times New Roman"/>
@@ -10904,6 +10951,7 @@
     <w:name w:val="Heading 3 Char"/>
     <w:basedOn w:val="8"/>
     <w:link w:val="4"/>
+    <w:qFormat/>
     <w:uiPriority w:val="9"/>
     <w:rPr>
       <w:rFonts w:eastAsiaTheme="majorEastAsia" w:cstheme="majorBidi"/>
@@ -10921,6 +10969,7 @@
     <w:name w:val="Header Char"/>
     <w:basedOn w:val="8"/>
     <w:link w:val="11"/>
+    <w:qFormat/>
     <w:uiPriority w:val="99"/>
     <w:rPr>
       <w:rFonts w:ascii="Times New Roman" w:hAnsi="Times New Roman"/>
@@ -10931,6 +10980,7 @@
     <w:name w:val="Footer Char"/>
     <w:basedOn w:val="8"/>
     <w:link w:val="10"/>
+    <w:qFormat/>
     <w:uiPriority w:val="99"/>
     <w:rPr>
       <w:rFonts w:ascii="Times New Roman" w:hAnsi="Times New Roman"/>
@@ -10940,6 +10990,7 @@
   <w:style w:type="table" w:customStyle="1" w:styleId="33">
     <w:name w:val="_Style 40"/>
     <w:basedOn w:val="15"/>
+    <w:qFormat/>
     <w:uiPriority w:val="0"/>
     <w:pPr>
       <w:spacing w:after="0" w:line="240" w:lineRule="auto"/>
@@ -10948,6 +10999,7 @@
   <w:style w:type="table" w:customStyle="1" w:styleId="34">
     <w:name w:val="_Style 41"/>
     <w:basedOn w:val="15"/>
+    <w:qFormat/>
     <w:uiPriority w:val="0"/>
     <w:pPr>
       <w:spacing w:after="0" w:line="240" w:lineRule="auto"/>

</xml_diff>